<commit_message>
Update Deliverable 4 report
</commit_message>
<xml_diff>
--- a/Deliverable4.docx
+++ b/Deliverable4.docx
@@ -8,6 +8,8 @@
         <w:spacing w:line="518" w:lineRule="auto"/>
         <w:jc w:val="center"/>
       </w:pPr>
+      <w:bookmarkStart w:id="0" w:name="_GoBack"/>
+      <w:bookmarkEnd w:id="0"/>
       <w:r>
         <w:rPr>
           <w:sz w:val="28"/>
@@ -32,15 +34,7 @@
         <w:jc w:val="center"/>
       </w:pPr>
       <w:r>
-        <w:t xml:space="preserve">Brittany </w:t>
-      </w:r>
-      <w:proofErr w:type="spellStart"/>
-      <w:r>
-        <w:t>Regrut</w:t>
-      </w:r>
-      <w:proofErr w:type="spellEnd"/>
-      <w:r>
-        <w:t xml:space="preserve"> - Quality Assurance (bnr12)</w:t>
+        <w:t>Brittany Regrut - Quality Assurance (bnr12)</w:t>
       </w:r>
     </w:p>
     <w:p>
@@ -49,15 +43,7 @@
         <w:jc w:val="center"/>
       </w:pPr>
       <w:r>
-        <w:t xml:space="preserve">Louis </w:t>
-      </w:r>
-      <w:proofErr w:type="spellStart"/>
-      <w:r>
-        <w:t>Seefeld</w:t>
-      </w:r>
-      <w:proofErr w:type="spellEnd"/>
-      <w:r>
-        <w:t xml:space="preserve"> - Software Developer (lfs13)</w:t>
+        <w:t>Louis Seefeld - Software Developer (lfs13)</w:t>
       </w:r>
     </w:p>
     <w:p>
@@ -134,15 +120,7 @@
         <w:ind w:firstLine="720"/>
       </w:pPr>
       <w:r>
-        <w:t xml:space="preserve">During this sprint, we completed one new user story relating to adding real data to the database.  Lonnie, the cemetery manager, provided us with </w:t>
-      </w:r>
-      <w:proofErr w:type="gramStart"/>
-      <w:r>
-        <w:t>an</w:t>
-      </w:r>
-      <w:proofErr w:type="gramEnd"/>
-      <w:r>
-        <w:t xml:space="preserve"> CSV file with real </w:t>
+        <w:t xml:space="preserve">During this sprint, we completed one new user story relating to adding real data to the database.  Lonnie, the cemetery manager, provided us with an CSV file with real </w:t>
       </w:r>
       <w:r>
         <w:t>data near the end of the last sprint, but we did not have time to add the data during the previous sprint.  Thus, we added this data to our database during this sprint, which required adding new fields to our database and modifying our search functions, as</w:t>
@@ -160,15 +138,7 @@
         <w:ind w:firstLine="720"/>
       </w:pPr>
       <w:r>
-        <w:t xml:space="preserve">In addition to these functional changes, we also made some more cosmetic changes to our code.  We renamed the .java files and function calls to conform </w:t>
-      </w:r>
-      <w:proofErr w:type="gramStart"/>
-      <w:r>
-        <w:t>with</w:t>
-      </w:r>
-      <w:proofErr w:type="gramEnd"/>
-      <w:r>
-        <w:t xml:space="preserve"> regular Jav</w:t>
+        <w:t>In addition to these functional changes, we also made some more cosmetic changes to our code.  We renamed the .java files and function calls to conform with regular Jav</w:t>
       </w:r>
       <w:r>
         <w:t xml:space="preserve">a naming conventions and eliminated commented-out code.  These changes increase the internal quality of our software.  We also added more columns to our GUI display such as section to reflect the additional information included in our database as a result </w:t>
@@ -205,26 +175,10 @@
         <w:t>During this sprint, we used the same methods of communication as during our previous sprints.  We mainly communicated via Slack, with a few short meetings after class to divide the work and discu</w:t>
       </w:r>
       <w:r>
-        <w:t xml:space="preserve">ss any problems.  Unlike in previous sprints, we did not meet in person on the weekends.  However, this was less important because we figured out how to perform code reviews on </w:t>
-      </w:r>
-      <w:proofErr w:type="spellStart"/>
-      <w:r>
-        <w:t>Github</w:t>
-      </w:r>
-      <w:proofErr w:type="spellEnd"/>
-      <w:r>
-        <w:t xml:space="preserve">.  We had examined each other’s code in person in the past, so using </w:t>
-      </w:r>
-      <w:proofErr w:type="spellStart"/>
-      <w:r>
-        <w:t>Gith</w:t>
-      </w:r>
-      <w:r>
-        <w:t>ub</w:t>
-      </w:r>
-      <w:proofErr w:type="spellEnd"/>
-      <w:r>
-        <w:t xml:space="preserve"> reduced our need to meet.  We also had no problems relating to configuring our IDE or database driver, which were other reasons we had to meet more frequently in person during some previous sprints.</w:t>
+        <w:t>ss any problems.  Unlike in previous sprints, we did not meet in person on the weekends.  However, this was less important because we figured out how to perform code reviews on Github.  We had examined each other’s code in person in the past, so using Gith</w:t>
+      </w:r>
+      <w:r>
+        <w:t>ub reduced our need to meet.  We also had no problems relating to configuring our IDE or database driver, which were other reasons we had to meet more frequently in person during some previous sprints.</w:t>
       </w:r>
     </w:p>
     <w:p>
@@ -1214,10 +1168,10 @@
         <w:t>All of our work during this sprint is a direct result of this meeting with Lonnie.  We focused on the user story relating to creating a database with real data, as this was the first time Lonnie provided us with real data.  In order to complete this user s</w:t>
       </w:r>
       <w:r>
-        <w:t xml:space="preserve">tory, we had to add additional categories or fields to the database, such as section, veteran status, and grave number (which is different than internment/plot number).  This expansion of our database addressed Lonnie’s concerns that it might be difficult </w:t>
-      </w:r>
-      <w:r>
-        <w:t>to include all the necessary fields.  We also showed that it is easy to add additional fields to the database should the user ever feel the need.</w:t>
+        <w:t xml:space="preserve">tory, we had to add additional categories or fields to the database, such as section, veteran status, and grave number (which is different than plot number).  This expansion of our database addressed Lonnie’s concerns that it might be difficult to include </w:t>
+      </w:r>
+      <w:r>
+        <w:t>all the necessary fields.  We also showed that it is easy to add additional fields to the database should the user ever feel the need.</w:t>
       </w:r>
     </w:p>
     <w:p>
@@ -1226,13 +1180,13 @@
         <w:ind w:firstLine="720"/>
       </w:pPr>
       <w:r>
-        <w:t>Completing this user story also required converting the CSV file Lonnie gave us with the existing data into ou</w:t>
-      </w:r>
-      <w:r>
-        <w:t>r database format.  We discovered that this conversion process is fairly straightforward and did not require a great deal of time or effort, so we will be able to add any additional data Lonnie provides us with quickly and efficiently.  This is important b</w:t>
-      </w:r>
-      <w:r>
-        <w:t>ecause we believe Lonnie has only provided us with a small fraction of the overall data and might want the rest of the data added on short notice.</w:t>
+        <w:t xml:space="preserve">Completing this user story also required converting the CSV file Lonnie gave us with the existing data into our database </w:t>
+      </w:r>
+      <w:r>
+        <w:t>format.  We discovered that this conversion process is fairly straightforward and did not require a great deal of time or effort, so we will be able to add any additional data Lonnie provides us with quickly and efficiently.  This is important because we b</w:t>
+      </w:r>
+      <w:r>
+        <w:t>elieve Lonnie has only provided us with a small fraction of the overall data and might want the rest of the data added on short notice.</w:t>
       </w:r>
     </w:p>
     <w:p>
@@ -1241,10 +1195,10 @@
         <w:ind w:firstLine="720"/>
       </w:pPr>
       <w:r>
-        <w:t>Finally, our prior meeting with Lonnie also shaped the user stories we did not address, primarily those stori</w:t>
-      </w:r>
-      <w:r>
-        <w:t xml:space="preserve">es focused on the map interface.  As our user has not provided us with a </w:t>
+        <w:t xml:space="preserve">Finally, our prior meeting with Lonnie also shaped the user stories we did not address, primarily those stories focused </w:t>
+      </w:r>
+      <w:r>
+        <w:t xml:space="preserve">on the map interface.  As our user has not provided us with a </w:t>
       </w:r>
       <w:r>
         <w:lastRenderedPageBreak/>
@@ -1287,13 +1241,16 @@
         <w:ind w:firstLine="720"/>
       </w:pPr>
       <w:r>
-        <w:t>One defect we discovered was that our</w:t>
-      </w:r>
-      <w:r>
-        <w:t xml:space="preserve"> changes to the database and GUI broke our search by plot number functionality.  We discovered this defect when the testPlotNumber175 unit test failed.  We then ran the regular Driver.java file and tried to search by plot number with the GUI.  The expected</w:t>
-      </w:r>
-      <w:r>
-        <w:t xml:space="preserve"> behavior was that searching by a valid plot number would result in the corresponding database entries being displayed on the GUI.  Instead, a data conversion error message was printed and no results were displayed.</w:t>
+        <w:t>One defect we discovered was that our changes to</w:t>
+      </w:r>
+      <w:r>
+        <w:t xml:space="preserve"> the database and GUI broke our search by plot number functionality.  We discovered this defect when the testPlotNumber175 unit test failed.  We then ran the regular Driver.java file and tried to search by plot number with the GUI.  The expected behavior w</w:t>
+      </w:r>
+      <w:r>
+        <w:t>as that searching by a valid plot number would result in the corresponding database entries being displayed on the GUI.  Instead, a data conversion error message was printed and no results were displayed.  The defect was caused by the fact that the plot nu</w:t>
+      </w:r>
+      <w:r>
+        <w:t xml:space="preserve">mber was previously stored as and searched for as an integer, while the real data required it to be stored as a string because some of the plot numbers contained letters.  We thus corrected the defect by searching </w:t>
       </w:r>
     </w:p>
     <w:p>
@@ -1302,26 +1259,13 @@
         <w:ind w:firstLine="720"/>
       </w:pPr>
       <w:r>
-        <w:t xml:space="preserve">We discovered a similar defect with </w:t>
-      </w:r>
-      <w:proofErr w:type="gramStart"/>
-      <w:r>
-        <w:t xml:space="preserve">the </w:t>
-      </w:r>
-      <w:r>
-        <w:t>c</w:t>
-      </w:r>
-      <w:bookmarkStart w:id="0" w:name="_GoBack"/>
-      <w:bookmarkEnd w:id="0"/>
-      <w:r>
-        <w:t>reate</w:t>
-      </w:r>
-      <w:proofErr w:type="gramEnd"/>
-      <w:r>
-        <w:t xml:space="preserve"> a new entry functionality, which was also broken by changes to our database and GUI.  In this case, we caught the error running the Driver.java file and trying to add a new entry with the GUI.  The expected behavior was that a new entry would be cre</w:t>
-      </w:r>
-      <w:r>
-        <w:t>ated, which could then be found by searching by the appropriate name or plot number.  Instead, a column count does not match error message was printed and no new entry was added to the database.</w:t>
+        <w:t>We discovered a similar defect with the c</w:t>
+      </w:r>
+      <w:r>
+        <w:t>reate a new entry functionality, which was also broken by changes to our database and GUI.  In this case, we caught the error running the Driver.java file and trying to add a new entry with the GUI.  The expected behavior was that a new entry would be crea</w:t>
+      </w:r>
+      <w:r>
+        <w:t>ted, which could then be found by searching by the appropriate name or plot number.  Instead, a column count does not match error message was printed and no new entry was added to the database.</w:t>
       </w:r>
     </w:p>
     <w:sectPr>

</xml_diff>